<commit_message>
se cargan ajustes de repositorio
</commit_message>
<xml_diff>
--- a/fuentes/21710114-CF01-DU.docx
+++ b/fuentes/21710114-CF01-DU.docx
@@ -43,7 +43,7 @@
                     <pic:cNvPicPr/>
                   </pic:nvPicPr>
                   <pic:blipFill>
-                    <a:blip r:embed="rId8">
+                    <a:blip r:embed="rId11">
                       <a:extLst>
                         <a:ext uri="{28A0092B-C50C-407E-A947-70E740481C1C}">
                           <a14:useLocalDpi xmlns:a14="http://schemas.microsoft.com/office/drawing/2010/main" val="0"/>
@@ -595,7 +595,7 @@
           <w:r>
             <w:fldChar w:fldCharType="separate"/>
           </w:r>
-          <w:hyperlink w:anchor="_Toc147759687" w:history="1">
+          <w:hyperlink w:anchor="_Toc149213297" w:history="1">
             <w:r>
               <w:rPr>
                 <w:rStyle w:val="Hipervnculo"/>
@@ -622,7 +622,7 @@
                 <w:noProof/>
                 <w:webHidden/>
               </w:rPr>
-              <w:instrText xml:space="preserve"> PAGEREF _Toc147759687 \h </w:instrText>
+              <w:instrText xml:space="preserve"> PAGEREF _Toc149213297 \h </w:instrText>
             </w:r>
             <w:r>
               <w:rPr>
@@ -669,7 +669,7 @@
               <w14:ligatures w14:val="none"/>
             </w:rPr>
           </w:pPr>
-          <w:hyperlink w:anchor="_Toc147759688" w:history="1">
+          <w:hyperlink w:anchor="_Toc149213298" w:history="1">
             <w:r>
               <w:rPr>
                 <w:rStyle w:val="Hipervnculo"/>
@@ -714,7 +714,7 @@
                 <w:noProof/>
                 <w:webHidden/>
               </w:rPr>
-              <w:instrText xml:space="preserve"> PAGEREF _Toc147759688 \h </w:instrText>
+              <w:instrText xml:space="preserve"> PAGEREF _Toc149213298 \h </w:instrText>
             </w:r>
             <w:r>
               <w:rPr>
@@ -761,7 +761,7 @@
               <w14:ligatures w14:val="none"/>
             </w:rPr>
           </w:pPr>
-          <w:hyperlink w:anchor="_Toc147759689" w:history="1">
+          <w:hyperlink w:anchor="_Toc149213299" w:history="1">
             <w:r>
               <w:rPr>
                 <w:rStyle w:val="Hipervnculo"/>
@@ -806,7 +806,7 @@
                 <w:noProof/>
                 <w:webHidden/>
               </w:rPr>
-              <w:instrText xml:space="preserve"> PAGEREF _Toc147759689 \h </w:instrText>
+              <w:instrText xml:space="preserve"> PAGEREF _Toc149213299 \h </w:instrText>
             </w:r>
             <w:r>
               <w:rPr>
@@ -853,7 +853,7 @@
               <w14:ligatures w14:val="none"/>
             </w:rPr>
           </w:pPr>
-          <w:hyperlink w:anchor="_Toc147759690" w:history="1">
+          <w:hyperlink w:anchor="_Toc149213300" w:history="1">
             <w:r>
               <w:rPr>
                 <w:rStyle w:val="Hipervnculo"/>
@@ -898,7 +898,7 @@
                 <w:noProof/>
                 <w:webHidden/>
               </w:rPr>
-              <w:instrText xml:space="preserve"> PAGEREF _Toc147759690 \h </w:instrText>
+              <w:instrText xml:space="preserve"> PAGEREF _Toc149213300 \h </w:instrText>
             </w:r>
             <w:r>
               <w:rPr>
@@ -945,7 +945,7 @@
               <w14:ligatures w14:val="none"/>
             </w:rPr>
           </w:pPr>
-          <w:hyperlink w:anchor="_Toc147759691" w:history="1">
+          <w:hyperlink w:anchor="_Toc149213301" w:history="1">
             <w:r>
               <w:rPr>
                 <w:rStyle w:val="Hipervnculo"/>
@@ -990,7 +990,7 @@
                 <w:noProof/>
                 <w:webHidden/>
               </w:rPr>
-              <w:instrText xml:space="preserve"> PAGEREF _Toc147759691 \h </w:instrText>
+              <w:instrText xml:space="preserve"> PAGEREF _Toc149213301 \h </w:instrText>
             </w:r>
             <w:r>
               <w:rPr>
@@ -1037,7 +1037,7 @@
               <w14:ligatures w14:val="none"/>
             </w:rPr>
           </w:pPr>
-          <w:hyperlink w:anchor="_Toc147759692" w:history="1">
+          <w:hyperlink w:anchor="_Toc149213302" w:history="1">
             <w:r>
               <w:rPr>
                 <w:rStyle w:val="Hipervnculo"/>
@@ -1082,7 +1082,7 @@
                 <w:noProof/>
                 <w:webHidden/>
               </w:rPr>
-              <w:instrText xml:space="preserve"> PAGEREF _Toc147759692 \h </w:instrText>
+              <w:instrText xml:space="preserve"> PAGEREF _Toc149213302 \h </w:instrText>
             </w:r>
             <w:r>
               <w:rPr>
@@ -1129,7 +1129,7 @@
               <w14:ligatures w14:val="none"/>
             </w:rPr>
           </w:pPr>
-          <w:hyperlink w:anchor="_Toc147759693" w:history="1">
+          <w:hyperlink w:anchor="_Toc149213303" w:history="1">
             <w:r>
               <w:rPr>
                 <w:rStyle w:val="Hipervnculo"/>
@@ -1174,7 +1174,7 @@
                 <w:noProof/>
                 <w:webHidden/>
               </w:rPr>
-              <w:instrText xml:space="preserve"> PAGEREF _Toc147759693 \h </w:instrText>
+              <w:instrText xml:space="preserve"> PAGEREF _Toc149213303 \h </w:instrText>
             </w:r>
             <w:r>
               <w:rPr>
@@ -1221,7 +1221,7 @@
               <w14:ligatures w14:val="none"/>
             </w:rPr>
           </w:pPr>
-          <w:hyperlink w:anchor="_Toc147759694" w:history="1">
+          <w:hyperlink w:anchor="_Toc149213304" w:history="1">
             <w:r>
               <w:rPr>
                 <w:rStyle w:val="Hipervnculo"/>
@@ -1266,7 +1266,7 @@
                 <w:noProof/>
                 <w:webHidden/>
               </w:rPr>
-              <w:instrText xml:space="preserve"> PAGEREF _Toc147759694 \h </w:instrText>
+              <w:instrText xml:space="preserve"> PAGEREF _Toc149213304 \h </w:instrText>
             </w:r>
             <w:r>
               <w:rPr>
@@ -1313,7 +1313,7 @@
               <w14:ligatures w14:val="none"/>
             </w:rPr>
           </w:pPr>
-          <w:hyperlink w:anchor="_Toc147759695" w:history="1">
+          <w:hyperlink w:anchor="_Toc149213305" w:history="1">
             <w:r>
               <w:rPr>
                 <w:rStyle w:val="Hipervnculo"/>
@@ -1358,7 +1358,7 @@
                 <w:noProof/>
                 <w:webHidden/>
               </w:rPr>
-              <w:instrText xml:space="preserve"> PAGEREF _Toc147759695 \h </w:instrText>
+              <w:instrText xml:space="preserve"> PAGEREF _Toc149213305 \h </w:instrText>
             </w:r>
             <w:r>
               <w:rPr>
@@ -1405,7 +1405,7 @@
               <w14:ligatures w14:val="none"/>
             </w:rPr>
           </w:pPr>
-          <w:hyperlink w:anchor="_Toc147759696" w:history="1">
+          <w:hyperlink w:anchor="_Toc149213306" w:history="1">
             <w:r>
               <w:rPr>
                 <w:rStyle w:val="Hipervnculo"/>
@@ -1450,7 +1450,7 @@
                 <w:noProof/>
                 <w:webHidden/>
               </w:rPr>
-              <w:instrText xml:space="preserve"> PAGEREF _Toc147759696 \h </w:instrText>
+              <w:instrText xml:space="preserve"> PAGEREF _Toc149213306 \h </w:instrText>
             </w:r>
             <w:r>
               <w:rPr>
@@ -1497,7 +1497,7 @@
               <w14:ligatures w14:val="none"/>
             </w:rPr>
           </w:pPr>
-          <w:hyperlink w:anchor="_Toc147759697" w:history="1">
+          <w:hyperlink w:anchor="_Toc149213307" w:history="1">
             <w:r>
               <w:rPr>
                 <w:rStyle w:val="Hipervnculo"/>
@@ -1542,7 +1542,7 @@
                 <w:noProof/>
                 <w:webHidden/>
               </w:rPr>
-              <w:instrText xml:space="preserve"> PAGEREF _Toc147759697 \h </w:instrText>
+              <w:instrText xml:space="preserve"> PAGEREF _Toc149213307 \h </w:instrText>
             </w:r>
             <w:r>
               <w:rPr>
@@ -1589,7 +1589,7 @@
               <w14:ligatures w14:val="none"/>
             </w:rPr>
           </w:pPr>
-          <w:hyperlink w:anchor="_Toc147759698" w:history="1">
+          <w:hyperlink w:anchor="_Toc149213308" w:history="1">
             <w:r>
               <w:rPr>
                 <w:rStyle w:val="Hipervnculo"/>
@@ -1634,7 +1634,7 @@
                 <w:noProof/>
                 <w:webHidden/>
               </w:rPr>
-              <w:instrText xml:space="preserve"> PAGEREF _Toc147759698 \h </w:instrText>
+              <w:instrText xml:space="preserve"> PAGEREF _Toc149213308 \h </w:instrText>
             </w:r>
             <w:r>
               <w:rPr>
@@ -1681,7 +1681,7 @@
               <w14:ligatures w14:val="none"/>
             </w:rPr>
           </w:pPr>
-          <w:hyperlink w:anchor="_Toc147759700" w:history="1">
+          <w:hyperlink w:anchor="_Toc149213310" w:history="1">
             <w:r>
               <w:rPr>
                 <w:rStyle w:val="Hipervnculo"/>
@@ -1726,7 +1726,7 @@
                 <w:noProof/>
                 <w:webHidden/>
               </w:rPr>
-              <w:instrText xml:space="preserve"> PAGEREF _Toc147759700 \h </w:instrText>
+              <w:instrText xml:space="preserve"> PAGEREF _Toc149213310 \h </w:instrText>
             </w:r>
             <w:r>
               <w:rPr>
@@ -1773,7 +1773,7 @@
               <w14:ligatures w14:val="none"/>
             </w:rPr>
           </w:pPr>
-          <w:hyperlink w:anchor="_Toc147759701" w:history="1">
+          <w:hyperlink w:anchor="_Toc149213311" w:history="1">
             <w:r>
               <w:rPr>
                 <w:rStyle w:val="Hipervnculo"/>
@@ -1818,7 +1818,7 @@
                 <w:noProof/>
                 <w:webHidden/>
               </w:rPr>
-              <w:instrText xml:space="preserve"> PAGEREF _Toc147759701 \h </w:instrText>
+              <w:instrText xml:space="preserve"> PAGEREF _Toc149213311 \h </w:instrText>
             </w:r>
             <w:r>
               <w:rPr>
@@ -1865,7 +1865,7 @@
               <w14:ligatures w14:val="none"/>
             </w:rPr>
           </w:pPr>
-          <w:hyperlink w:anchor="_Toc147759702" w:history="1">
+          <w:hyperlink w:anchor="_Toc149213312" w:history="1">
             <w:r>
               <w:rPr>
                 <w:rStyle w:val="Hipervnculo"/>
@@ -1910,7 +1910,7 @@
                 <w:noProof/>
                 <w:webHidden/>
               </w:rPr>
-              <w:instrText xml:space="preserve"> PAGEREF _Toc147759702 \h </w:instrText>
+              <w:instrText xml:space="preserve"> PAGEREF _Toc149213312 \h </w:instrText>
             </w:r>
             <w:r>
               <w:rPr>
@@ -1956,7 +1956,7 @@
               <w14:ligatures w14:val="none"/>
             </w:rPr>
           </w:pPr>
-          <w:hyperlink w:anchor="_Toc147759703" w:history="1">
+          <w:hyperlink w:anchor="_Toc149213313" w:history="1">
             <w:r>
               <w:rPr>
                 <w:rStyle w:val="Hipervnculo"/>
@@ -1983,7 +1983,7 @@
                 <w:noProof/>
                 <w:webHidden/>
               </w:rPr>
-              <w:instrText xml:space="preserve"> PAGEREF _Toc147759703 \h </w:instrText>
+              <w:instrText xml:space="preserve"> PAGEREF _Toc149213313 \h </w:instrText>
             </w:r>
             <w:r>
               <w:rPr>
@@ -2029,7 +2029,7 @@
               <w14:ligatures w14:val="none"/>
             </w:rPr>
           </w:pPr>
-          <w:hyperlink w:anchor="_Toc147759704" w:history="1">
+          <w:hyperlink w:anchor="_Toc149213314" w:history="1">
             <w:r>
               <w:rPr>
                 <w:rStyle w:val="Hipervnculo"/>
@@ -2056,7 +2056,7 @@
                 <w:noProof/>
                 <w:webHidden/>
               </w:rPr>
-              <w:instrText xml:space="preserve"> PAGEREF _Toc147759704 \h </w:instrText>
+              <w:instrText xml:space="preserve"> PAGEREF _Toc149213314 \h </w:instrText>
             </w:r>
             <w:r>
               <w:rPr>
@@ -2102,7 +2102,7 @@
               <w14:ligatures w14:val="none"/>
             </w:rPr>
           </w:pPr>
-          <w:hyperlink w:anchor="_Toc147759705" w:history="1">
+          <w:hyperlink w:anchor="_Toc149213315" w:history="1">
             <w:r>
               <w:rPr>
                 <w:rStyle w:val="Hipervnculo"/>
@@ -2129,7 +2129,7 @@
                 <w:noProof/>
                 <w:webHidden/>
               </w:rPr>
-              <w:instrText xml:space="preserve"> PAGEREF _Toc147759705 \h </w:instrText>
+              <w:instrText xml:space="preserve"> PAGEREF _Toc149213315 \h </w:instrText>
             </w:r>
             <w:r>
               <w:rPr>
@@ -2175,7 +2175,7 @@
               <w14:ligatures w14:val="none"/>
             </w:rPr>
           </w:pPr>
-          <w:hyperlink w:anchor="_Toc147759706" w:history="1">
+          <w:hyperlink w:anchor="_Toc149213316" w:history="1">
             <w:r>
               <w:rPr>
                 <w:rStyle w:val="Hipervnculo"/>
@@ -2202,7 +2202,7 @@
                 <w:noProof/>
                 <w:webHidden/>
               </w:rPr>
-              <w:instrText xml:space="preserve"> PAGEREF _Toc147759706 \h </w:instrText>
+              <w:instrText xml:space="preserve"> PAGEREF _Toc149213316 \h </w:instrText>
             </w:r>
             <w:r>
               <w:rPr>
@@ -2248,7 +2248,7 @@
               <w14:ligatures w14:val="none"/>
             </w:rPr>
           </w:pPr>
-          <w:hyperlink w:anchor="_Toc147759707" w:history="1">
+          <w:hyperlink w:anchor="_Toc149213317" w:history="1">
             <w:r>
               <w:rPr>
                 <w:rStyle w:val="Hipervnculo"/>
@@ -2275,7 +2275,7 @@
                 <w:noProof/>
                 <w:webHidden/>
               </w:rPr>
-              <w:instrText xml:space="preserve"> PAGEREF _Toc147759707 \h </w:instrText>
+              <w:instrText xml:space="preserve"> PAGEREF _Toc149213317 \h </w:instrText>
             </w:r>
             <w:r>
               <w:rPr>
@@ -2307,6 +2307,9 @@
           </w:hyperlink>
         </w:p>
         <w:p>
+          <w:pPr>
+            <w:ind w:firstLine="0"/>
+          </w:pPr>
           <w:r>
             <w:rPr>
               <w:b/>
@@ -2329,7 +2332,7 @@
     <w:p>
       <w:pPr>
         <w:sectPr>
-          <w:footerReference w:type="default" r:id="rId9"/>
+          <w:footerReference w:type="default" r:id="rId12"/>
           <w:pgSz w:w="12240" w:h="15840"/>
           <w:pgMar w:top="1701" w:right="1134" w:bottom="1134" w:left="1134" w:header="709" w:footer="709" w:gutter="0"/>
           <w:cols w:space="708"/>
@@ -2341,7 +2344,7 @@
       <w:pPr>
         <w:pStyle w:val="Titulosgenerales"/>
       </w:pPr>
-      <w:bookmarkStart w:id="0" w:name="_Toc147759687"/>
+      <w:bookmarkStart w:id="0" w:name="_Toc149213297"/>
       <w:r>
         <w:lastRenderedPageBreak/>
         <w:t>Introducción</w:t>
@@ -2408,7 +2411,7 @@
                     </pic:cNvPicPr>
                   </pic:nvPicPr>
                   <pic:blipFill>
-                    <a:blip r:embed="rId10" cstate="print">
+                    <a:blip r:embed="rId13" cstate="print">
                       <a:extLst>
                         <a:ext uri="{28A0092B-C50C-407E-A947-70E740481C1C}">
                           <a14:useLocalDpi xmlns:a14="http://schemas.microsoft.com/office/drawing/2010/main" val="0"/>
@@ -2445,7 +2448,7 @@
         <w:ind w:right="49" w:firstLine="0"/>
         <w:jc w:val="center"/>
       </w:pPr>
-      <w:hyperlink r:id="rId11" w:history="1">
+      <w:hyperlink r:id="rId14" w:history="1">
         <w:r>
           <w:rPr>
             <w:rStyle w:val="Hipervnculo"/>
@@ -2509,44 +2512,17 @@
           <w:p>
             <w:r>
               <w:lastRenderedPageBreak/>
-              <w:t xml:space="preserve">Al observar un gráfico, se tiende con a identificar con rapidez </w:t>
-            </w:r>
-            <w:r>
-              <w:t>las tendencias y sus valores atípicos, logrando realizar deducciones con mayor claridad y entendimiento para el grupo de trabajo.</w:t>
+              <w:t>Al observar un gráfico, se tiende con a identificar con rapidez las tendencias y sus valores atípicos, logrando realizar deducciones con mayor claridad y entendimiento para el grupo de trabajo.</w:t>
             </w:r>
           </w:p>
           <w:p>
             <w:r>
-              <w:t xml:space="preserve">Por ejemplo, en una hoja de cálculo con cientos de datos, es difícil </w:t>
-            </w:r>
-            <w:r>
-              <w:t>captar</w:t>
-            </w:r>
-            <w:r>
-              <w:t xml:space="preserve"> una tendencia o </w:t>
-            </w:r>
-            <w:r>
-              <w:t>encontrar</w:t>
-            </w:r>
-            <w:r>
-              <w:t xml:space="preserve"> algo que queramos identificar, lo que no sucede con las gráficas; es por eso que, en el campo del Big Data, reza una frase que dice: “Dice más una gráfica que mil palabras”.</w:t>
+              <w:t>Por ejemplo, en una hoja de cálculo con cientos de datos, es difícil captar una tendencia o encontrar algo que queramos identificar, lo que no sucede con las gráficas; es por eso que, en el campo del Big Data, reza una frase que dice: “Dice más una gráfica que mil palabras”.</w:t>
             </w:r>
           </w:p>
           <w:p>
             <w:r>
-              <w:t>De ahí que</w:t>
-            </w:r>
-            <w:r>
-              <w:t>,</w:t>
-            </w:r>
-            <w:r>
-              <w:t xml:space="preserve"> hoy en día, las habilidades de las personas tienden a cambiar para volcarse a la interpretación de los datos</w:t>
-            </w:r>
-            <w:r>
-              <w:t>,</w:t>
-            </w:r>
-            <w:r>
-              <w:t xml:space="preserve"> mediante la utilización de las herramientas que se han creado para ese fin.</w:t>
+              <w:t>De ahí que, hoy en día, las habilidades de las personas tienden a cambiar para volcarse a la interpretación de los datos, mediante la utilización de las herramientas que se han creado para ese fin.</w:t>
             </w:r>
           </w:p>
           <w:p>
@@ -2574,7 +2550,7 @@
       <w:pPr>
         <w:pStyle w:val="Ttulo1"/>
       </w:pPr>
-      <w:bookmarkStart w:id="1" w:name="_Toc147759688"/>
+      <w:bookmarkStart w:id="1" w:name="_Toc149213298"/>
       <w:r>
         <w:lastRenderedPageBreak/>
         <w:t xml:space="preserve">Python y </w:t>
@@ -2877,13 +2853,7 @@
         <w:rPr>
           <w:lang w:val="es-419" w:eastAsia="es-CO"/>
         </w:rPr>
-        <w:t xml:space="preserve">. </w:t>
-      </w:r>
-      <w:r>
-        <w:rPr>
-          <w:lang w:val="es-419" w:eastAsia="es-CO"/>
-        </w:rPr>
-        <w:t xml:space="preserve">Google </w:t>
+        <w:t xml:space="preserve">. Google </w:t>
       </w:r>
       <w:proofErr w:type="spellStart"/>
       <w:r>
@@ -2908,22 +2878,17 @@
       </w:r>
       <w:r>
         <w:rPr>
-          <w:lang w:val="es-419" w:eastAsia="es-CO"/>
-        </w:rPr>
-        <w:t>“</w:t>
-      </w:r>
-      <w:r>
-        <w:rPr>
           <w:rStyle w:val="Extranjerismo"/>
           <w:lang w:val="es-419" w:eastAsia="es-CO"/>
         </w:rPr>
-        <w:t>drive</w:t>
-      </w:r>
-      <w:r>
-        <w:rPr>
-          <w:lang w:val="es-419" w:eastAsia="es-CO"/>
-        </w:rPr>
-        <w:t>”</w:t>
+        <w:t>D</w:t>
+      </w:r>
+      <w:r>
+        <w:rPr>
+          <w:rStyle w:val="Extranjerismo"/>
+          <w:lang w:val="es-419" w:eastAsia="es-CO"/>
+        </w:rPr>
+        <w:t>rive</w:t>
       </w:r>
       <w:r>
         <w:rPr>
@@ -2979,13 +2944,7 @@
         <w:rPr>
           <w:lang w:val="es-419" w:eastAsia="es-CO"/>
         </w:rPr>
-        <w:t xml:space="preserve">. </w:t>
-      </w:r>
-      <w:r>
-        <w:rPr>
-          <w:lang w:val="es-419" w:eastAsia="es-CO"/>
-        </w:rPr>
-        <w:t>Una vez creado el apartado, se ha creado un cuaderno, que no es más que un documento que contiene código ejecutable, como Python; ese va a ser nuestro entorno de trabajo para Python</w:t>
+        <w:t>. Una vez creado el apartado, se ha creado un cuaderno, que no es más que un documento que contiene código ejecutable, como Python; ese va a ser nuestro entorno de trabajo para Python</w:t>
       </w:r>
       <w:r>
         <w:rPr>
@@ -3113,13 +3072,7 @@
         <w:rPr>
           <w:lang w:val="es-419" w:eastAsia="es-CO"/>
         </w:rPr>
-        <w:t xml:space="preserve">. </w:t>
-      </w:r>
-      <w:r>
-        <w:rPr>
-          <w:lang w:val="es-419" w:eastAsia="es-CO"/>
-        </w:rPr>
-        <w:t>La composición de un cuaderno está dada por celdas, ya que estas son la mínima parte de ejecución dentro de un cuaderno</w:t>
+        <w:t>. La composición de un cuaderno está dada por celdas, ya que estas son la mínima parte de ejecución dentro de un cuaderno</w:t>
       </w:r>
       <w:r>
         <w:rPr>
@@ -3208,13 +3161,7 @@
         <w:rPr>
           <w:lang w:val="es-419" w:eastAsia="es-CO"/>
         </w:rPr>
-        <w:t xml:space="preserve">. </w:t>
-      </w:r>
-      <w:r>
-        <w:rPr>
-          <w:lang w:val="es-419" w:eastAsia="es-CO"/>
-        </w:rPr>
-        <w:t xml:space="preserve">Se puede observar que las celdas de </w:t>
+        <w:t xml:space="preserve">. Se puede observar que las celdas de </w:t>
       </w:r>
       <w:proofErr w:type="spellStart"/>
       <w:r>
@@ -3365,13 +3312,7 @@
         <w:rPr>
           <w:lang w:val="es-419" w:eastAsia="es-CO"/>
         </w:rPr>
-        <w:t xml:space="preserve">. </w:t>
-      </w:r>
-      <w:r>
-        <w:rPr>
-          <w:lang w:val="es-419" w:eastAsia="es-CO"/>
-        </w:rPr>
-        <w:t xml:space="preserve">Normalmente, un cuaderno en </w:t>
+        <w:t xml:space="preserve">. Normalmente, un cuaderno en </w:t>
       </w:r>
       <w:proofErr w:type="spellStart"/>
       <w:r>
@@ -3490,7 +3431,7 @@
       <w:pPr>
         <w:pStyle w:val="Ttulo2"/>
       </w:pPr>
-      <w:bookmarkStart w:id="2" w:name="_Toc147759689"/>
+      <w:bookmarkStart w:id="2" w:name="_Toc149213299"/>
       <w:r>
         <w:t>Listas y estructuras</w:t>
       </w:r>
@@ -3577,7 +3518,7 @@
                     <pic:cNvPicPr/>
                   </pic:nvPicPr>
                   <pic:blipFill>
-                    <a:blip r:embed="rId12">
+                    <a:blip r:embed="rId15">
                       <a:extLst>
                         <a:ext uri="{28A0092B-C50C-407E-A947-70E740481C1C}">
                           <a14:useLocalDpi xmlns:a14="http://schemas.microsoft.com/office/drawing/2010/main" val="0"/>
@@ -3727,19 +3668,7 @@
         <w:rPr>
           <w:lang w:val="es-419" w:eastAsia="es-CO"/>
         </w:rPr>
-        <w:t xml:space="preserve">Teniendo en cuenta el ejemplo anterior, a </w:t>
-      </w:r>
-      <w:r>
-        <w:rPr>
-          <w:lang w:val="es-419" w:eastAsia="es-CO"/>
-        </w:rPr>
-        <w:t>continuación,</w:t>
-      </w:r>
-      <w:r>
-        <w:rPr>
-          <w:lang w:val="es-419" w:eastAsia="es-CO"/>
-        </w:rPr>
-        <w:t xml:space="preserve"> se muestran los métodos que son más importantes y propios de las listas:</w:t>
+        <w:t>Teniendo en cuenta el ejemplo anterior, a continuación, se muestran los métodos que son más importantes y propios de las listas:</w:t>
       </w:r>
     </w:p>
     <w:p>
@@ -3785,13 +3714,7 @@
         <w:rPr>
           <w:lang w:val="es-419" w:eastAsia="es-CO"/>
         </w:rPr>
-        <w:t xml:space="preserve">. </w:t>
-      </w:r>
-      <w:r>
-        <w:rPr>
-          <w:lang w:val="es-419" w:eastAsia="es-CO"/>
-        </w:rPr>
-        <w:t xml:space="preserve">Permite agregar nuevos elementos a una lista. Se puede agregar cualquier tipo de elemento a una </w:t>
+        <w:t xml:space="preserve">. Permite agregar nuevos elementos a una lista. Se puede agregar cualquier tipo de elemento a una </w:t>
       </w:r>
       <w:proofErr w:type="gramStart"/>
       <w:r>
@@ -3970,13 +3893,7 @@
         <w:rPr>
           <w:lang w:val="es-419" w:eastAsia="es-CO"/>
         </w:rPr>
-        <w:t xml:space="preserve">. </w:t>
-      </w:r>
-      <w:r>
-        <w:rPr>
-          <w:lang w:val="es-419" w:eastAsia="es-CO"/>
-        </w:rPr>
-        <w:t xml:space="preserve">Este método es importante y se diferencia de </w:t>
+        <w:t xml:space="preserve">. Este método es importante y se diferencia de </w:t>
       </w:r>
       <w:proofErr w:type="spellStart"/>
       <w:r>
@@ -4118,37 +4035,7 @@
         <w:rPr>
           <w:lang w:val="es-419" w:eastAsia="es-CO"/>
         </w:rPr>
-        <w:t xml:space="preserve">. </w:t>
-      </w:r>
-      <w:r>
-        <w:rPr>
-          <w:lang w:val="es-419" w:eastAsia="es-CO"/>
-        </w:rPr>
-        <w:t xml:space="preserve">Este método tiene la propiedad de remover. Solo afecta a la lista de donde esté siendo invocado. </w:t>
-      </w:r>
-      <w:r>
-        <w:rPr>
-          <w:lang w:val="es-419" w:eastAsia="es-CO"/>
-        </w:rPr>
-        <w:t xml:space="preserve">En el ejemplo inmediatamente siguiente, </w:t>
-      </w:r>
-      <w:r>
-        <w:rPr>
-          <w:lang w:val="es-419" w:eastAsia="es-CO"/>
-        </w:rPr>
-        <w:t xml:space="preserve">se </w:t>
-      </w:r>
-      <w:r>
-        <w:rPr>
-          <w:lang w:val="es-419" w:eastAsia="es-CO"/>
-        </w:rPr>
-        <w:t xml:space="preserve">muestra que se </w:t>
-      </w:r>
-      <w:r>
-        <w:rPr>
-          <w:lang w:val="es-419" w:eastAsia="es-CO"/>
-        </w:rPr>
-        <w:t xml:space="preserve">está removiendo el elemento 2 de la lista que tiene como nombre </w:t>
+        <w:t xml:space="preserve">. Este método tiene la propiedad de remover. Solo afecta a la lista de donde esté siendo invocado. En el ejemplo inmediatamente siguiente, se muestra que se está removiendo el elemento 2 de la lista que tiene como nombre </w:t>
       </w:r>
       <w:proofErr w:type="spellStart"/>
       <w:r>
@@ -4159,13 +4046,13 @@
         </w:rPr>
         <w:t>my_list</w:t>
       </w:r>
+      <w:proofErr w:type="spellEnd"/>
       <w:r>
         <w:rPr>
           <w:lang w:val="es-419" w:eastAsia="es-CO"/>
         </w:rPr>
         <w:t>.</w:t>
       </w:r>
-      <w:proofErr w:type="spellEnd"/>
     </w:p>
     <w:p>
       <w:pPr>
@@ -4785,7 +4672,7 @@
       <w:pPr>
         <w:pStyle w:val="Ttulo2"/>
       </w:pPr>
-      <w:bookmarkStart w:id="3" w:name="_Toc147759690"/>
+      <w:bookmarkStart w:id="3" w:name="_Toc149213300"/>
       <w:proofErr w:type="spellStart"/>
       <w:r>
         <w:t>NumPy</w:t>
@@ -5738,7 +5625,7 @@
                     <pic:cNvPicPr/>
                   </pic:nvPicPr>
                   <pic:blipFill>
-                    <a:blip r:embed="rId13">
+                    <a:blip r:embed="rId16">
                       <a:extLst>
                         <a:ext uri="{28A0092B-C50C-407E-A947-70E740481C1C}">
                           <a14:useLocalDpi xmlns:a14="http://schemas.microsoft.com/office/drawing/2010/main" val="0"/>
@@ -5953,7 +5840,7 @@
                     <pic:cNvPicPr/>
                   </pic:nvPicPr>
                   <pic:blipFill>
-                    <a:blip r:embed="rId14">
+                    <a:blip r:embed="rId17">
                       <a:extLst>
                         <a:ext uri="{28A0092B-C50C-407E-A947-70E740481C1C}">
                           <a14:useLocalDpi xmlns:a14="http://schemas.microsoft.com/office/drawing/2010/main" val="0"/>
@@ -6091,7 +5978,7 @@
                     <pic:cNvPicPr/>
                   </pic:nvPicPr>
                   <pic:blipFill>
-                    <a:blip r:embed="rId15">
+                    <a:blip r:embed="rId18">
                       <a:extLst>
                         <a:ext uri="{28A0092B-C50C-407E-A947-70E740481C1C}">
                           <a14:useLocalDpi xmlns:a14="http://schemas.microsoft.com/office/drawing/2010/main" val="0"/>
@@ -6215,7 +6102,7 @@
                     <pic:cNvPicPr/>
                   </pic:nvPicPr>
                   <pic:blipFill>
-                    <a:blip r:embed="rId16">
+                    <a:blip r:embed="rId19">
                       <a:extLst>
                         <a:ext uri="{28A0092B-C50C-407E-A947-70E740481C1C}">
                           <a14:useLocalDpi xmlns:a14="http://schemas.microsoft.com/office/drawing/2010/main" val="0"/>
@@ -6246,7 +6133,7 @@
       <w:pPr>
         <w:pStyle w:val="Ttulo2"/>
       </w:pPr>
-      <w:bookmarkStart w:id="4" w:name="_Toc147759691"/>
+      <w:bookmarkStart w:id="4" w:name="_Toc149213301"/>
       <w:r>
         <w:lastRenderedPageBreak/>
         <w:t>Condicionales y panda</w:t>
@@ -6265,14 +6152,26 @@
         </w:rPr>
         <w:t xml:space="preserve">Según Datacarpentry.org (2001), Un </w:t>
       </w:r>
+      <w:r>
+        <w:rPr>
+          <w:lang w:val="es-419" w:eastAsia="es-CO"/>
+        </w:rPr>
+        <w:t>“</w:t>
+      </w:r>
       <w:proofErr w:type="spellStart"/>
       <w:r>
         <w:rPr>
-          <w:lang w:val="es-419" w:eastAsia="es-CO"/>
+          <w:rStyle w:val="Extranjerismo"/>
         </w:rPr>
         <w:t>DataFrame</w:t>
       </w:r>
       <w:proofErr w:type="spellEnd"/>
+      <w:r>
+        <w:rPr>
+          <w:lang w:val="es-419" w:eastAsia="es-CO"/>
+        </w:rPr>
+        <w:t>”</w:t>
+      </w:r>
       <w:r>
         <w:rPr>
           <w:lang w:val="es-419" w:eastAsia="es-CO"/>
@@ -6320,10 +6219,16 @@
         </w:rPr>
         <w:t xml:space="preserve"> de R. Un </w:t>
       </w:r>
+      <w:r>
+        <w:rPr>
+          <w:lang w:val="es-419" w:eastAsia="es-CO"/>
+        </w:rPr>
+        <w:t>“</w:t>
+      </w:r>
       <w:proofErr w:type="spellStart"/>
       <w:r>
         <w:rPr>
-          <w:lang w:val="es-419" w:eastAsia="es-CO"/>
+          <w:rStyle w:val="Extranjerismo"/>
         </w:rPr>
         <w:t>DataFrame</w:t>
       </w:r>
@@ -6332,12 +6237,24 @@
         <w:rPr>
           <w:lang w:val="es-419" w:eastAsia="es-CO"/>
         </w:rPr>
+        <w:t>”</w:t>
+      </w:r>
+      <w:r>
+        <w:rPr>
+          <w:lang w:val="es-419" w:eastAsia="es-CO"/>
+        </w:rPr>
         <w:t xml:space="preserve"> siempre tiene un índice (con inicio en 0). El índice refiere a la posición de un elemento en la estructura de datos. Resulta un poco complicado hablar de Pandas y sus condicionales sin antes hablar un poco de lo que es un </w:t>
       </w:r>
+      <w:r>
+        <w:rPr>
+          <w:lang w:val="es-419" w:eastAsia="es-CO"/>
+        </w:rPr>
+        <w:t>“</w:t>
+      </w:r>
       <w:proofErr w:type="spellStart"/>
       <w:r>
         <w:rPr>
-          <w:lang w:val="es-419" w:eastAsia="es-CO"/>
+          <w:rStyle w:val="Extranjerismo"/>
         </w:rPr>
         <w:t>Dataframe</w:t>
       </w:r>
@@ -6346,16 +6263,34 @@
         <w:rPr>
           <w:lang w:val="es-419" w:eastAsia="es-CO"/>
         </w:rPr>
+        <w:t>”</w:t>
+      </w:r>
+      <w:r>
+        <w:rPr>
+          <w:lang w:val="es-419" w:eastAsia="es-CO"/>
+        </w:rPr>
         <w:t xml:space="preserve">. Sin más preámbulos, un </w:t>
       </w:r>
+      <w:r>
+        <w:rPr>
+          <w:lang w:val="es-419" w:eastAsia="es-CO"/>
+        </w:rPr>
+        <w:t>“</w:t>
+      </w:r>
       <w:proofErr w:type="spellStart"/>
       <w:r>
         <w:rPr>
-          <w:lang w:val="es-419" w:eastAsia="es-CO"/>
+          <w:rStyle w:val="Extranjerismo"/>
         </w:rPr>
         <w:t>Dataframe</w:t>
       </w:r>
       <w:proofErr w:type="spellEnd"/>
+      <w:r>
+        <w:rPr>
+          <w:lang w:val="es-419" w:eastAsia="es-CO"/>
+        </w:rPr>
+        <w:t>”</w:t>
+      </w:r>
       <w:r>
         <w:rPr>
           <w:lang w:val="es-419" w:eastAsia="es-CO"/>
@@ -6438,7 +6373,7 @@
                     </pic:cNvPicPr>
                   </pic:nvPicPr>
                   <pic:blipFill>
-                    <a:blip r:embed="rId17" cstate="print">
+                    <a:blip r:embed="rId20" cstate="print">
                       <a:extLst>
                         <a:ext uri="{28A0092B-C50C-407E-A947-70E740481C1C}">
                           <a14:useLocalDpi xmlns:a14="http://schemas.microsoft.com/office/drawing/2010/main" val="0"/>
@@ -6478,7 +6413,7 @@
           <w:lang w:val="es-419" w:eastAsia="es-CO"/>
         </w:rPr>
       </w:pPr>
-      <w:hyperlink r:id="rId18" w:history="1">
+      <w:hyperlink r:id="rId21" w:history="1">
         <w:r>
           <w:rPr>
             <w:rStyle w:val="Hipervnculo"/>
@@ -6540,19 +6475,37 @@
             <w:r>
               <w:t xml:space="preserve">De este ejercicio presentado, podemos hacer una serie de ajustes a las columnas y filas para que muestren estilos diferentes. Por defecto, los </w:t>
             </w:r>
+            <w:r>
+              <w:t>“</w:t>
+            </w:r>
             <w:proofErr w:type="spellStart"/>
             <w:r>
+              <w:rPr>
+                <w:rStyle w:val="Extranjerismo"/>
+              </w:rPr>
               <w:t>Dataframes</w:t>
             </w:r>
             <w:proofErr w:type="spellEnd"/>
             <w:r>
+              <w:t>”</w:t>
+            </w:r>
+            <w:r>
               <w:t xml:space="preserve"> tienen seis cifras decimales, sin embargo, si esto no es suficiente para definir algo, o si no aporta suficiente información, se le puede indicar al </w:t>
             </w:r>
+            <w:r>
+              <w:t>“</w:t>
+            </w:r>
             <w:proofErr w:type="spellStart"/>
             <w:r>
+              <w:rPr>
+                <w:rStyle w:val="Extranjerismo"/>
+              </w:rPr>
               <w:t>Dataframe</w:t>
             </w:r>
             <w:proofErr w:type="spellEnd"/>
+            <w:r>
+              <w:t>”</w:t>
+            </w:r>
             <w:r>
               <w:t xml:space="preserve"> que muestre un formato diferente, a través del Método </w:t>
             </w:r>
@@ -6569,19 +6522,35 @@
             <w:r>
               <w:t xml:space="preserve">) con la propiedad </w:t>
             </w:r>
+            <w:r>
+              <w:t>“</w:t>
+            </w:r>
+            <w:r>
+              <w:rPr>
+                <w:rStyle w:val="Extranjerismo"/>
+              </w:rPr>
+              <w:t>style</w:t>
+            </w:r>
+            <w:r>
+              <w:t>”</w:t>
+            </w:r>
+            <w:r>
+              <w:t xml:space="preserve"> del </w:t>
+            </w:r>
+            <w:r>
+              <w:t>“</w:t>
+            </w:r>
             <w:proofErr w:type="spellStart"/>
             <w:r>
-              <w:t>style</w:t>
+              <w:rPr>
+                <w:rStyle w:val="Extranjerismo"/>
+              </w:rPr>
+              <w:t>Dataframe</w:t>
             </w:r>
             <w:proofErr w:type="spellEnd"/>
             <w:r>
-              <w:t xml:space="preserve"> del </w:t>
-            </w:r>
-            <w:proofErr w:type="spellStart"/>
-            <w:r>
-              <w:t>Dataframe</w:t>
-            </w:r>
-            <w:proofErr w:type="spellEnd"/>
+              <w:t>”</w:t>
+            </w:r>
             <w:r>
               <w:t xml:space="preserve">, como veremos en nuestro siguiente ejemplo. </w:t>
             </w:r>
@@ -6590,11 +6559,20 @@
             <w:r>
               <w:t xml:space="preserve">Veamos como quedaría. Esto gracias a los </w:t>
             </w:r>
+            <w:r>
+              <w:t>“</w:t>
+            </w:r>
             <w:proofErr w:type="spellStart"/>
             <w:r>
+              <w:rPr>
+                <w:rStyle w:val="Extranjerismo"/>
+              </w:rPr>
               <w:t>Dataframe</w:t>
             </w:r>
             <w:proofErr w:type="spellEnd"/>
+            <w:r>
+              <w:t>”</w:t>
+            </w:r>
             <w:r>
               <w:t xml:space="preserve"> y a la gran variedad de opciones que se les puede aplicar.  </w:t>
             </w:r>
@@ -6603,11 +6581,20 @@
             <w:r>
               <w:t xml:space="preserve">También podemos trabajar en una de estas posibles, como lo es la de los porcentajes en los </w:t>
             </w:r>
+            <w:r>
+              <w:t>“</w:t>
+            </w:r>
             <w:proofErr w:type="spellStart"/>
             <w:r>
+              <w:rPr>
+                <w:rStyle w:val="Extranjerismo"/>
+              </w:rPr>
               <w:t>Dataframe</w:t>
             </w:r>
             <w:proofErr w:type="spellEnd"/>
+            <w:r>
+              <w:t>”</w:t>
+            </w:r>
             <w:r>
               <w:t xml:space="preserve">. </w:t>
             </w:r>
@@ -6616,11 +6603,20 @@
             <w:r>
               <w:t xml:space="preserve">En esta visual, vemos que es un </w:t>
             </w:r>
+            <w:r>
+              <w:t>“</w:t>
+            </w:r>
             <w:proofErr w:type="spellStart"/>
             <w:r>
+              <w:rPr>
+                <w:rStyle w:val="Extranjerismo"/>
+              </w:rPr>
               <w:t>Dataframe</w:t>
             </w:r>
             <w:proofErr w:type="spellEnd"/>
+            <w:r>
+              <w:t>”</w:t>
+            </w:r>
             <w:r>
               <w:t xml:space="preserve"> con un formato de porcentaje, configurado para no tener la necesidad de multiplicar por 100 cada uno de sus elementos. </w:t>
             </w:r>
@@ -6629,19 +6625,22 @@
             <w:r>
               <w:t xml:space="preserve">Finalmente, si se requiere, solo se pueden afectar algunas columnas del </w:t>
             </w:r>
+            <w:r>
+              <w:t>“</w:t>
+            </w:r>
             <w:proofErr w:type="spellStart"/>
             <w:r>
+              <w:rPr>
+                <w:rStyle w:val="Extranjerismo"/>
+              </w:rPr>
               <w:t>Dataframe</w:t>
             </w:r>
             <w:proofErr w:type="spellEnd"/>
             <w:r>
-              <w:t xml:space="preserve">, como, por </w:t>
-            </w:r>
-            <w:r>
-              <w:t>ejemplo,</w:t>
-            </w:r>
-            <w:r>
-              <w:t xml:space="preserve"> algunas que tengan porcentajes y las otras que sigan igual.  </w:t>
+              <w:t>”</w:t>
+            </w:r>
+            <w:r>
+              <w:t xml:space="preserve">, como, por ejemplo, algunas que tengan porcentajes y las otras que sigan igual.  </w:t>
             </w:r>
           </w:p>
           <w:p>
@@ -6657,7 +6656,7 @@
       <w:pPr>
         <w:pStyle w:val="Ttulo2"/>
       </w:pPr>
-      <w:bookmarkStart w:id="5" w:name="_Toc147759692"/>
+      <w:bookmarkStart w:id="5" w:name="_Toc149213302"/>
       <w:r>
         <w:lastRenderedPageBreak/>
         <w:t>Funciones y paquetes</w:t>
@@ -6805,7 +6804,7 @@
                     <pic:cNvPicPr/>
                   </pic:nvPicPr>
                   <pic:blipFill>
-                    <a:blip r:embed="rId19">
+                    <a:blip r:embed="rId22">
                       <a:extLst>
                         <a:ext uri="{28A0092B-C50C-407E-A947-70E740481C1C}">
                           <a14:useLocalDpi xmlns:a14="http://schemas.microsoft.com/office/drawing/2010/main" val="0"/>
@@ -6894,7 +6893,7 @@
                     <pic:cNvPicPr/>
                   </pic:nvPicPr>
                   <pic:blipFill>
-                    <a:blip r:embed="rId20">
+                    <a:blip r:embed="rId23">
                       <a:extLst>
                         <a:ext uri="{28A0092B-C50C-407E-A947-70E740481C1C}">
                           <a14:useLocalDpi xmlns:a14="http://schemas.microsoft.com/office/drawing/2010/main" val="0"/>
@@ -6968,7 +6967,7 @@
                     <pic:cNvPicPr/>
                   </pic:nvPicPr>
                   <pic:blipFill>
-                    <a:blip r:embed="rId21">
+                    <a:blip r:embed="rId24">
                       <a:extLst>
                         <a:ext uri="{28A0092B-C50C-407E-A947-70E740481C1C}">
                           <a14:useLocalDpi xmlns:a14="http://schemas.microsoft.com/office/drawing/2010/main" val="0"/>
@@ -7056,7 +7055,7 @@
                     <pic:cNvPicPr/>
                   </pic:nvPicPr>
                   <pic:blipFill>
-                    <a:blip r:embed="rId22">
+                    <a:blip r:embed="rId25">
                       <a:extLst>
                         <a:ext uri="{28A0092B-C50C-407E-A947-70E740481C1C}">
                           <a14:useLocalDpi xmlns:a14="http://schemas.microsoft.com/office/drawing/2010/main" val="0"/>
@@ -7087,16 +7086,23 @@
       <w:pPr>
         <w:pStyle w:val="Ttulo2"/>
       </w:pPr>
-      <w:bookmarkStart w:id="6" w:name="_Toc147759693"/>
+      <w:bookmarkStart w:id="6" w:name="_Toc149213303"/>
       <w:r>
         <w:t xml:space="preserve">Visualización y </w:t>
       </w:r>
-      <w:proofErr w:type="spellStart"/>
-      <w:r>
+      <w:r>
+        <w:t>“</w:t>
+      </w:r>
+      <w:r>
+        <w:rPr>
+          <w:rStyle w:val="Extranjerismo"/>
+        </w:rPr>
         <w:t>analytics</w:t>
       </w:r>
       <w:bookmarkEnd w:id="6"/>
-      <w:proofErr w:type="spellEnd"/>
+      <w:r>
+        <w:t>”</w:t>
+      </w:r>
     </w:p>
     <w:p>
       <w:pPr>
@@ -7381,14 +7387,24 @@
         </w:rPr>
         <w:t xml:space="preserve">; adicionalmente, se asocian con bibliotecas que usan </w:t>
       </w:r>
-      <w:proofErr w:type="spellStart"/>
-      <w:r>
-        <w:rPr>
-          <w:lang w:val="es-419" w:eastAsia="es-CO"/>
+      <w:r>
+        <w:rPr>
+          <w:lang w:val="es-419" w:eastAsia="es-CO"/>
+        </w:rPr>
+        <w:t>“</w:t>
+      </w:r>
+      <w:r>
+        <w:rPr>
+          <w:rStyle w:val="Extranjerismo"/>
         </w:rPr>
         <w:t>arrays</w:t>
       </w:r>
-      <w:proofErr w:type="spellEnd"/>
+      <w:r>
+        <w:rPr>
+          <w:lang w:val="es-419" w:eastAsia="es-CO"/>
+        </w:rPr>
+        <w:t>”</w:t>
+      </w:r>
       <w:r>
         <w:rPr>
           <w:lang w:val="es-419" w:eastAsia="es-CO"/>
@@ -7553,7 +7569,7 @@
                     <pic:cNvPicPr/>
                   </pic:nvPicPr>
                   <pic:blipFill>
-                    <a:blip r:embed="rId23">
+                    <a:blip r:embed="rId26">
                       <a:extLst>
                         <a:ext uri="{28A0092B-C50C-407E-A947-70E740481C1C}">
                           <a14:useLocalDpi xmlns:a14="http://schemas.microsoft.com/office/drawing/2010/main" val="0"/>
@@ -7592,14 +7608,26 @@
         </w:rPr>
         <w:t xml:space="preserve">Los </w:t>
       </w:r>
+      <w:r>
+        <w:rPr>
+          <w:lang w:val="es-419" w:eastAsia="es-CO"/>
+        </w:rPr>
+        <w:t>“</w:t>
+      </w:r>
       <w:proofErr w:type="spellStart"/>
       <w:r>
         <w:rPr>
-          <w:lang w:val="es-419" w:eastAsia="es-CO"/>
+          <w:rStyle w:val="Extranjerismo"/>
         </w:rPr>
         <w:t>Dataframe</w:t>
       </w:r>
       <w:proofErr w:type="spellEnd"/>
+      <w:r>
+        <w:rPr>
+          <w:lang w:val="es-419" w:eastAsia="es-CO"/>
+        </w:rPr>
+        <w:t>”</w:t>
+      </w:r>
       <w:r>
         <w:rPr>
           <w:lang w:val="es-419" w:eastAsia="es-CO"/>
@@ -7632,10 +7660,16 @@
         </w:rPr>
         <w:t xml:space="preserve">, que es la extensión para abrir directamente desde un </w:t>
       </w:r>
+      <w:r>
+        <w:rPr>
+          <w:lang w:val="es-419" w:eastAsia="es-CO"/>
+        </w:rPr>
+        <w:t>“</w:t>
+      </w:r>
       <w:proofErr w:type="spellStart"/>
       <w:r>
         <w:rPr>
-          <w:lang w:val="es-419" w:eastAsia="es-CO"/>
+          <w:rStyle w:val="Extranjerismo"/>
         </w:rPr>
         <w:t>Dataframe</w:t>
       </w:r>
@@ -7644,6 +7678,12 @@
         <w:rPr>
           <w:lang w:val="es-419" w:eastAsia="es-CO"/>
         </w:rPr>
+        <w:t>”</w:t>
+      </w:r>
+      <w:r>
+        <w:rPr>
+          <w:lang w:val="es-419" w:eastAsia="es-CO"/>
+        </w:rPr>
         <w:t>, se realiza de l</w:t>
       </w:r>
       <w:r>
@@ -7666,14 +7706,26 @@
           <w:lang w:val="es-419"/>
         </w:rPr>
       </w:pPr>
+      <w:r>
+        <w:rPr>
+          <w:lang w:val="es-419"/>
+        </w:rPr>
+        <w:t>“</w:t>
+      </w:r>
       <w:proofErr w:type="spellStart"/>
       <w:r>
         <w:rPr>
+          <w:rStyle w:val="Extranjerismo"/>
+        </w:rPr>
+        <w:t>Dataframe</w:t>
+      </w:r>
+      <w:proofErr w:type="spellEnd"/>
+      <w:r>
+        <w:rPr>
           <w:lang w:val="es-419"/>
         </w:rPr>
-        <w:t>Dataframe</w:t>
-      </w:r>
-      <w:proofErr w:type="spellEnd"/>
+        <w:t>”</w:t>
+      </w:r>
     </w:p>
     <w:p>
       <w:pPr>
@@ -7704,7 +7756,7 @@
                     <pic:cNvPicPr/>
                   </pic:nvPicPr>
                   <pic:blipFill>
-                    <a:blip r:embed="rId24">
+                    <a:blip r:embed="rId27">
                       <a:extLst>
                         <a:ext uri="{28A0092B-C50C-407E-A947-70E740481C1C}">
                           <a14:useLocalDpi xmlns:a14="http://schemas.microsoft.com/office/drawing/2010/main" val="0"/>
@@ -7826,7 +7878,7 @@
                     <pic:cNvPicPr/>
                   </pic:nvPicPr>
                   <pic:blipFill>
-                    <a:blip r:embed="rId25">
+                    <a:blip r:embed="rId28">
                       <a:extLst>
                         <a:ext uri="{28A0092B-C50C-407E-A947-70E740481C1C}">
                           <a14:useLocalDpi xmlns:a14="http://schemas.microsoft.com/office/drawing/2010/main" val="0"/>
@@ -7898,7 +7950,7 @@
           <w:lang w:val="es-419" w:eastAsia="es-CO"/>
         </w:rPr>
       </w:pPr>
-      <w:hyperlink r:id="rId26" w:history="1">
+      <w:hyperlink r:id="rId29" w:history="1">
         <w:r>
           <w:rPr>
             <w:rStyle w:val="Hipervnculo"/>
@@ -7939,7 +7991,7 @@
       <w:pPr>
         <w:pStyle w:val="Ttulo1"/>
       </w:pPr>
-      <w:bookmarkStart w:id="7" w:name="_Toc147759694"/>
+      <w:bookmarkStart w:id="7" w:name="_Toc149213304"/>
       <w:r>
         <w:lastRenderedPageBreak/>
         <w:t>Introducción a la estadística</w:t>
@@ -8159,7 +8211,7 @@
                     </pic:cNvPicPr>
                   </pic:nvPicPr>
                   <pic:blipFill>
-                    <a:blip r:embed="rId27" cstate="print">
+                    <a:blip r:embed="rId30" cstate="print">
                       <a:extLst>
                         <a:ext uri="{28A0092B-C50C-407E-A947-70E740481C1C}">
                           <a14:useLocalDpi xmlns:a14="http://schemas.microsoft.com/office/drawing/2010/main" val="0"/>
@@ -8199,7 +8251,7 @@
           <w:lang w:val="es-419" w:eastAsia="es-CO"/>
         </w:rPr>
       </w:pPr>
-      <w:hyperlink r:id="rId28" w:history="1">
+      <w:hyperlink r:id="rId31" w:history="1">
         <w:r>
           <w:rPr>
             <w:rStyle w:val="Hipervnculo"/>
@@ -8263,13 +8315,7 @@
           </w:p>
           <w:p>
             <w:r>
-              <w:t>Algunas de las herramientas que utiliza son</w:t>
-            </w:r>
-            <w:r>
-              <w:t>:</w:t>
-            </w:r>
-            <w:r>
-              <w:t xml:space="preserve"> gráficos, medidas de frecuencias, medidas de centralización, medidas de posición, medidas de dispersión, entre otras.</w:t>
+              <w:t>Algunas de las herramientas que utiliza son: gráficos, medidas de frecuencias, medidas de centralización, medidas de posición, medidas de dispersión, entre otras.</w:t>
             </w:r>
           </w:p>
           <w:p>
@@ -8280,13 +8326,7 @@
           </w:p>
           <w:p>
             <w:r>
-              <w:t>Sus principales herramientas son</w:t>
-            </w:r>
-            <w:r>
-              <w:t>:</w:t>
-            </w:r>
-            <w:r>
-              <w:t xml:space="preserve"> el muestreo, la estimación de parámetros y el contraste de hipótesis.</w:t>
+              <w:t>Sus principales herramientas son: el muestreo, la estimación de parámetros y el contraste de hipótesis.</w:t>
             </w:r>
           </w:p>
           <w:p>
@@ -8415,7 +8455,7 @@
       <w:pPr>
         <w:pStyle w:val="Ttulo2"/>
       </w:pPr>
-      <w:bookmarkStart w:id="8" w:name="_Toc147759695"/>
+      <w:bookmarkStart w:id="8" w:name="_Toc149213305"/>
       <w:r>
         <w:lastRenderedPageBreak/>
         <w:t>Análisis descriptivo</w:t>
@@ -8458,13 +8498,7 @@
         <w:rPr>
           <w:lang w:val="es-419" w:eastAsia="es-CO"/>
         </w:rPr>
-        <w:t xml:space="preserve">. </w:t>
-      </w:r>
-      <w:r>
-        <w:rPr>
-          <w:lang w:val="es-419" w:eastAsia="es-CO"/>
-        </w:rPr>
-        <w:t xml:space="preserve">Indica el resultado de haber sumado todos los datos y dividirlos por el total de los elementos sumados. Se representa por la letra griega </w:t>
+        <w:t xml:space="preserve">. Indica el resultado de haber sumado todos los datos y dividirlos por el total de los elementos sumados. Se representa por la letra griega </w:t>
       </w:r>
       <w:r>
         <w:rPr>
@@ -8516,13 +8550,13 @@
                     <pic:cNvPicPr/>
                   </pic:nvPicPr>
                   <pic:blipFill>
-                    <a:blip r:embed="rId29">
+                    <a:blip r:embed="rId32">
                       <a:extLst>
                         <a:ext uri="{28A0092B-C50C-407E-A947-70E740481C1C}">
                           <a14:useLocalDpi xmlns:a14="http://schemas.microsoft.com/office/drawing/2010/main" val="0"/>
                         </a:ext>
                         <a:ext uri="{96DAC541-7B7A-43D3-8B79-37D633B846F1}">
-                          <asvg:svgBlip xmlns:asvg="http://schemas.microsoft.com/office/drawing/2016/SVG/main" r:embed="rId30"/>
+                          <asvg:svgBlip xmlns:asvg="http://schemas.microsoft.com/office/drawing/2016/SVG/main" r:embed="rId33"/>
                         </a:ext>
                       </a:extLst>
                     </a:blip>
@@ -8569,13 +8603,7 @@
         <w:rPr>
           <w:lang w:val="es-419" w:eastAsia="es-CO"/>
         </w:rPr>
-        <w:t xml:space="preserve">. </w:t>
-      </w:r>
-      <w:r>
-        <w:rPr>
-          <w:lang w:val="es-419" w:eastAsia="es-CO"/>
-        </w:rPr>
-        <w:t>La definición puntual de la desviación respecto a la media enfatiza en la diferencia en el valor absoluto entre cada valor de la variable estadística y la media aritmética.</w:t>
+        <w:t>. La definición puntual de la desviación respecto a la media enfatiza en la diferencia en el valor absoluto entre cada valor de la variable estadística y la media aritmética.</w:t>
       </w:r>
     </w:p>
     <w:p>
@@ -8607,13 +8635,13 @@
                     <pic:cNvPicPr/>
                   </pic:nvPicPr>
                   <pic:blipFill>
-                    <a:blip r:embed="rId31">
+                    <a:blip r:embed="rId34">
                       <a:extLst>
                         <a:ext uri="{28A0092B-C50C-407E-A947-70E740481C1C}">
                           <a14:useLocalDpi xmlns:a14="http://schemas.microsoft.com/office/drawing/2010/main" val="0"/>
                         </a:ext>
                         <a:ext uri="{96DAC541-7B7A-43D3-8B79-37D633B846F1}">
-                          <asvg:svgBlip xmlns:asvg="http://schemas.microsoft.com/office/drawing/2016/SVG/main" r:embed="rId32"/>
+                          <asvg:svgBlip xmlns:asvg="http://schemas.microsoft.com/office/drawing/2016/SVG/main" r:embed="rId35"/>
                         </a:ext>
                       </a:extLst>
                     </a:blip>
@@ -8660,13 +8688,7 @@
         <w:rPr>
           <w:lang w:val="es-419" w:eastAsia="es-CO"/>
         </w:rPr>
-        <w:t xml:space="preserve">. </w:t>
-      </w:r>
-      <w:r>
-        <w:rPr>
-          <w:lang w:val="es-419" w:eastAsia="es-CO"/>
-        </w:rPr>
-        <w:t>Es la media aritmética del cuadrado de las desviaciones respecto a la media de una distribución estadística. La varianza intenta describir la dispersión de los datos. Se representa como σ2.</w:t>
+        <w:t>. Es la media aritmética del cuadrado de las desviaciones respecto a la media de una distribución estadística. La varianza intenta describir la dispersión de los datos. Se representa como σ2.</w:t>
       </w:r>
     </w:p>
     <w:p>
@@ -8698,13 +8720,13 @@
                     <pic:cNvPicPr/>
                   </pic:nvPicPr>
                   <pic:blipFill>
-                    <a:blip r:embed="rId33">
+                    <a:blip r:embed="rId36">
                       <a:extLst>
                         <a:ext uri="{28A0092B-C50C-407E-A947-70E740481C1C}">
                           <a14:useLocalDpi xmlns:a14="http://schemas.microsoft.com/office/drawing/2010/main" val="0"/>
                         </a:ext>
                         <a:ext uri="{96DAC541-7B7A-43D3-8B79-37D633B846F1}">
-                          <asvg:svgBlip xmlns:asvg="http://schemas.microsoft.com/office/drawing/2016/SVG/main" r:embed="rId34"/>
+                          <asvg:svgBlip xmlns:asvg="http://schemas.microsoft.com/office/drawing/2016/SVG/main" r:embed="rId37"/>
                         </a:ext>
                       </a:extLst>
                     </a:blip>
@@ -8751,13 +8773,7 @@
         <w:rPr>
           <w:lang w:val="es-419" w:eastAsia="es-CO"/>
         </w:rPr>
-        <w:t xml:space="preserve">. </w:t>
-      </w:r>
-      <w:r>
-        <w:rPr>
-          <w:lang w:val="es-419" w:eastAsia="es-CO"/>
-        </w:rPr>
-        <w:t xml:space="preserve">Es la raíz cuadrada de la varianza. Se representa con la letra griega </w:t>
+        <w:t xml:space="preserve">. Es la raíz cuadrada de la varianza. Se representa con la letra griega </w:t>
       </w:r>
       <w:r>
         <w:rPr>
@@ -8804,13 +8820,13 @@
                     <pic:cNvPicPr/>
                   </pic:nvPicPr>
                   <pic:blipFill>
-                    <a:blip r:embed="rId35">
+                    <a:blip r:embed="rId38">
                       <a:extLst>
                         <a:ext uri="{28A0092B-C50C-407E-A947-70E740481C1C}">
                           <a14:useLocalDpi xmlns:a14="http://schemas.microsoft.com/office/drawing/2010/main" val="0"/>
                         </a:ext>
                         <a:ext uri="{96DAC541-7B7A-43D3-8B79-37D633B846F1}">
-                          <asvg:svgBlip xmlns:asvg="http://schemas.microsoft.com/office/drawing/2016/SVG/main" r:embed="rId36"/>
+                          <asvg:svgBlip xmlns:asvg="http://schemas.microsoft.com/office/drawing/2016/SVG/main" r:embed="rId39"/>
                         </a:ext>
                       </a:extLst>
                     </a:blip>
@@ -8921,13 +8937,7 @@
         <w:rPr>
           <w:lang w:val="es-419" w:eastAsia="es-CO"/>
         </w:rPr>
-        <w:t xml:space="preserve">. </w:t>
-      </w:r>
-      <w:r>
-        <w:rPr>
-          <w:lang w:val="es-419" w:eastAsia="es-CO"/>
-        </w:rPr>
-        <w:t>Indica el resultado de haber sumado todos los Trata de establecer la relación o dependencia que existe entre las dos variables que intervienen en una distribución bidimensional. Es decir, determinar si los cambios en una de las variables influyen en los cambios de la otra. En caso de que suceda, diremos que las variables están correlacionadas o que hay correlación entre ellas. La correlación es positiva cuando los valores de las variables aumentan juntos; y es negativa cuando un valor de una variable se reduce cuando el valor de la otra variable aumenta.</w:t>
+        <w:t>. Indica el resultado de haber sumado todos los Trata de establecer la relación o dependencia que existe entre las dos variables que intervienen en una distribución bidimensional. Es decir, determinar si los cambios en una de las variables influyen en los cambios de la otra. En caso de que suceda, diremos que las variables están correlacionadas o que hay correlación entre ellas. La correlación es positiva cuando los valores de las variables aumentan juntos; y es negativa cuando un valor de una variable se reduce cuando el valor de la otra variable aumenta.</w:t>
       </w:r>
     </w:p>
     <w:p>
@@ -9019,13 +9029,13 @@
                     <pic:cNvPicPr/>
                   </pic:nvPicPr>
                   <pic:blipFill>
-                    <a:blip r:embed="rId37">
+                    <a:blip r:embed="rId40">
                       <a:extLst>
                         <a:ext uri="{28A0092B-C50C-407E-A947-70E740481C1C}">
                           <a14:useLocalDpi xmlns:a14="http://schemas.microsoft.com/office/drawing/2010/main" val="0"/>
                         </a:ext>
                         <a:ext uri="{96DAC541-7B7A-43D3-8B79-37D633B846F1}">
-                          <asvg:svgBlip xmlns:asvg="http://schemas.microsoft.com/office/drawing/2016/SVG/main" r:embed="rId38"/>
+                          <asvg:svgBlip xmlns:asvg="http://schemas.microsoft.com/office/drawing/2016/SVG/main" r:embed="rId41"/>
                         </a:ext>
                       </a:extLst>
                     </a:blip>
@@ -9052,7 +9062,10 @@
     <w:p>
       <w:pPr>
         <w:pStyle w:val="Prrafodelista"/>
-        <w:ind w:left="1069" w:firstLine="0"/>
+        <w:numPr>
+          <w:ilvl w:val="0"/>
+          <w:numId w:val="24"/>
+        </w:numPr>
         <w:rPr>
           <w:lang w:val="es-419" w:eastAsia="es-CO"/>
         </w:rPr>
@@ -9263,7 +9276,7 @@
       <w:pPr>
         <w:pStyle w:val="Ttulo2"/>
       </w:pPr>
-      <w:bookmarkStart w:id="9" w:name="_Toc147759696"/>
+      <w:bookmarkStart w:id="9" w:name="_Toc149213306"/>
       <w:r>
         <w:t>Inferencia estadística</w:t>
       </w:r>
@@ -9331,13 +9344,7 @@
         <w:rPr>
           <w:lang w:val="es-419" w:eastAsia="es-CO"/>
         </w:rPr>
-        <w:t xml:space="preserve">. </w:t>
-      </w:r>
-      <w:r>
-        <w:rPr>
-          <w:lang w:val="es-419" w:eastAsia="es-CO"/>
-        </w:rPr>
-        <w:t>Consisten en asignar un valor al parámetro caracterizado en un conjunto de datos que son el objeto de estudio. Cuando se habla de estimación, también se está contemplando la posibilidad de errores; para la reducción de estos, hay que puntualizar intervalos de confianza.</w:t>
+        <w:t>. Consisten en asignar un valor al parámetro caracterizado en un conjunto de datos que son el objeto de estudio. Cuando se habla de estimación, también se está contemplando la posibilidad de errores; para la reducción de estos, hay que puntualizar intervalos de confianza.</w:t>
       </w:r>
     </w:p>
     <w:p>
@@ -9363,13 +9370,7 @@
         <w:rPr>
           <w:lang w:val="es-419" w:eastAsia="es-CO"/>
         </w:rPr>
-        <w:t xml:space="preserve">. </w:t>
-      </w:r>
-      <w:r>
-        <w:rPr>
-          <w:lang w:val="es-419" w:eastAsia="es-CO"/>
-        </w:rPr>
-        <w:t xml:space="preserve">Tienen como objetivo comprobar si una estimación corresponde a los valores poblacionales. Cuando se hace un </w:t>
+        <w:t xml:space="preserve">. Tienen como objetivo comprobar si una estimación corresponde a los valores poblacionales. Cuando se hace un </w:t>
       </w:r>
       <w:r>
         <w:rPr>
@@ -9396,7 +9397,7 @@
       <w:pPr>
         <w:pStyle w:val="Ttulo2"/>
       </w:pPr>
-      <w:bookmarkStart w:id="10" w:name="_Toc147759697"/>
+      <w:bookmarkStart w:id="10" w:name="_Toc149213307"/>
       <w:r>
         <w:t>Aprendizaje no supervisado</w:t>
       </w:r>
@@ -9634,7 +9635,7 @@
       <w:pPr>
         <w:pStyle w:val="Ttulo1"/>
       </w:pPr>
-      <w:bookmarkStart w:id="11" w:name="_Toc147759698"/>
+      <w:bookmarkStart w:id="11" w:name="_Toc149213308"/>
       <w:r>
         <w:lastRenderedPageBreak/>
         <w:t>E</w:t>
@@ -9778,10 +9779,12 @@
         <w:pStyle w:val="Ttulo3"/>
       </w:pPr>
       <w:bookmarkStart w:id="12" w:name="_Toc147759699"/>
+      <w:bookmarkStart w:id="13" w:name="_Toc149213309"/>
       <w:r>
         <w:t>Trabajar con EDA</w:t>
       </w:r>
       <w:bookmarkEnd w:id="12"/>
+      <w:bookmarkEnd w:id="13"/>
     </w:p>
     <w:p>
       <w:pPr>
@@ -9820,11 +9823,11 @@
       <w:pPr>
         <w:pStyle w:val="Ttulo2"/>
       </w:pPr>
-      <w:bookmarkStart w:id="13" w:name="_Toc147759700"/>
+      <w:bookmarkStart w:id="14" w:name="_Toc149213310"/>
       <w:r>
         <w:t>Aprendizaje supervisado para regresiones</w:t>
       </w:r>
-      <w:bookmarkEnd w:id="13"/>
+      <w:bookmarkEnd w:id="14"/>
     </w:p>
     <w:p>
       <w:pPr>
@@ -10257,11 +10260,11 @@
       <w:pPr>
         <w:pStyle w:val="Ttulo2"/>
       </w:pPr>
-      <w:bookmarkStart w:id="14" w:name="_Toc147759701"/>
+      <w:bookmarkStart w:id="15" w:name="_Toc149213311"/>
       <w:r>
         <w:t>Aprendizaje supervisado para clasificación</w:t>
       </w:r>
-      <w:bookmarkEnd w:id="14"/>
+      <w:bookmarkEnd w:id="15"/>
     </w:p>
     <w:p>
       <w:pPr>
@@ -10698,13 +10701,7 @@
         <w:rPr>
           <w:lang w:val="es-419" w:eastAsia="es-CO"/>
         </w:rPr>
-        <w:t xml:space="preserve">. </w:t>
-      </w:r>
-      <w:r>
-        <w:rPr>
-          <w:lang w:val="es-419" w:eastAsia="es-CO"/>
-        </w:rPr>
-        <w:t xml:space="preserve">Algunos ejemplos, se hallan en el PDF denominado </w:t>
+        <w:t xml:space="preserve">. Algunos ejemplos, se hallan en el PDF denominado </w:t>
       </w:r>
       <w:r>
         <w:rPr>
@@ -10725,11 +10722,11 @@
       <w:pPr>
         <w:pStyle w:val="Ttulo2"/>
       </w:pPr>
-      <w:bookmarkStart w:id="15" w:name="_Toc147759702"/>
+      <w:bookmarkStart w:id="16" w:name="_Toc149213312"/>
       <w:r>
         <w:t>Aprendizaje no supervisado y simulación</w:t>
       </w:r>
-      <w:bookmarkEnd w:id="15"/>
+      <w:bookmarkEnd w:id="16"/>
     </w:p>
     <w:p>
       <w:pPr>
@@ -10868,13 +10865,7 @@
         <w:rPr>
           <w:lang w:val="es-419" w:eastAsia="es-CO"/>
         </w:rPr>
-        <w:t xml:space="preserve">. </w:t>
-      </w:r>
-      <w:r>
-        <w:rPr>
-          <w:lang w:val="es-419" w:eastAsia="es-CO"/>
-        </w:rPr>
-        <w:t>Este ejercicio lo haremos con K = 2.</w:t>
+        <w:t>. Este ejercicio lo haremos con K = 2.</w:t>
       </w:r>
     </w:p>
     <w:p>
@@ -10934,7 +10925,7 @@
                     <pic:cNvPicPr/>
                   </pic:nvPicPr>
                   <pic:blipFill>
-                    <a:blip r:embed="rId39">
+                    <a:blip r:embed="rId42">
                       <a:extLst>
                         <a:ext uri="{28A0092B-C50C-407E-A947-70E740481C1C}">
                           <a14:useLocalDpi xmlns:a14="http://schemas.microsoft.com/office/drawing/2010/main" val="0"/>
@@ -10990,7 +10981,7 @@
                     <pic:cNvPicPr/>
                   </pic:nvPicPr>
                   <pic:blipFill>
-                    <a:blip r:embed="rId40">
+                    <a:blip r:embed="rId43">
                       <a:extLst>
                         <a:ext uri="{28A0092B-C50C-407E-A947-70E740481C1C}">
                           <a14:useLocalDpi xmlns:a14="http://schemas.microsoft.com/office/drawing/2010/main" val="0"/>
@@ -11040,13 +11031,7 @@
         <w:rPr>
           <w:lang w:val="es-419" w:eastAsia="es-CO"/>
         </w:rPr>
-        <w:t xml:space="preserve">. </w:t>
-      </w:r>
-      <w:r>
-        <w:rPr>
-          <w:lang w:val="es-419" w:eastAsia="es-CO"/>
-        </w:rPr>
-        <w:t xml:space="preserve">El modelo permite agrupar, a partir de la identificación de centroides. Se puede ubicar la cantidad de centroides como </w:t>
+        <w:t xml:space="preserve">. El modelo permite agrupar, a partir de la identificación de centroides. Se puede ubicar la cantidad de centroides como </w:t>
       </w:r>
       <w:r>
         <w:rPr>
@@ -11085,7 +11070,7 @@
                     <pic:cNvPicPr/>
                   </pic:nvPicPr>
                   <pic:blipFill>
-                    <a:blip r:embed="rId41">
+                    <a:blip r:embed="rId44">
                       <a:extLst>
                         <a:ext uri="{28A0092B-C50C-407E-A947-70E740481C1C}">
                           <a14:useLocalDpi xmlns:a14="http://schemas.microsoft.com/office/drawing/2010/main" val="0"/>
@@ -11151,13 +11136,7 @@
         <w:rPr>
           <w:lang w:val="es-419" w:eastAsia="es-CO"/>
         </w:rPr>
-        <w:t xml:space="preserve">. </w:t>
-      </w:r>
-      <w:r>
-        <w:rPr>
-          <w:lang w:val="es-419" w:eastAsia="es-CO"/>
-        </w:rPr>
-        <w:t>Por otro lado, el agrupamiento jerárquico hace referencia a otro método de agrupamiento de datos</w:t>
+        <w:t>. Por otro lado, el agrupamiento jerárquico hace referencia a otro método de agrupamiento de datos</w:t>
       </w:r>
       <w:r>
         <w:rPr>
@@ -11169,19 +11148,7 @@
         <w:rPr>
           <w:lang w:val="es-419" w:eastAsia="es-CO"/>
         </w:rPr>
-        <w:t xml:space="preserve"> a diferencia del k-medias, </w:t>
-      </w:r>
-      <w:r>
-        <w:rPr>
-          <w:lang w:val="es-419" w:eastAsia="es-CO"/>
-        </w:rPr>
-        <w:t>esta muestra</w:t>
-      </w:r>
-      <w:r>
-        <w:rPr>
-          <w:lang w:val="es-419" w:eastAsia="es-CO"/>
-        </w:rPr>
-        <w:t xml:space="preserve"> la cantidad de datos de combinaciones posibles de acuerdo con la jerarquía de las distancias entre puntos.</w:t>
+        <w:t xml:space="preserve"> a diferencia del k-medias, esta muestra la cantidad de datos de combinaciones posibles de acuerdo con la jerarquía de las distancias entre puntos.</w:t>
       </w:r>
     </w:p>
     <w:p>
@@ -11218,13 +11185,7 @@
         <w:rPr>
           <w:lang w:val="es-419" w:eastAsia="es-CO"/>
         </w:rPr>
-        <w:t xml:space="preserve">. </w:t>
-      </w:r>
-      <w:r>
-        <w:rPr>
-          <w:lang w:val="es-419" w:eastAsia="es-CO"/>
-        </w:rPr>
-        <w:t>Ahora bien, se utilizará el mismo ejemplo anterior del equipo de fútbol, con la diferencia de que esta vez se enumerará cada jugador para obtener una mejor visualización.</w:t>
+        <w:t>. Ahora bien, se utilizará el mismo ejemplo anterior del equipo de fútbol, con la diferencia de que esta vez se enumerará cada jugador para obtener una mejor visualización.</w:t>
       </w:r>
     </w:p>
     <w:p>
@@ -11367,7 +11328,7 @@
                     <pic:cNvPicPr/>
                   </pic:nvPicPr>
                   <pic:blipFill>
-                    <a:blip r:embed="rId42">
+                    <a:blip r:embed="rId45">
                       <a:extLst>
                         <a:ext uri="{28A0092B-C50C-407E-A947-70E740481C1C}">
                           <a14:useLocalDpi xmlns:a14="http://schemas.microsoft.com/office/drawing/2010/main" val="0"/>
@@ -11398,12 +11359,12 @@
       <w:pPr>
         <w:pStyle w:val="Titulosgenerales"/>
       </w:pPr>
-      <w:bookmarkStart w:id="16" w:name="_Toc147759703"/>
+      <w:bookmarkStart w:id="17" w:name="_Toc149213313"/>
       <w:r>
         <w:lastRenderedPageBreak/>
         <w:t>Síntesis</w:t>
       </w:r>
-      <w:bookmarkEnd w:id="16"/>
+      <w:bookmarkEnd w:id="17"/>
       <w:r>
         <w:t xml:space="preserve"> </w:t>
       </w:r>
@@ -11513,13 +11474,13 @@
                     <pic:cNvPicPr/>
                   </pic:nvPicPr>
                   <pic:blipFill>
-                    <a:blip r:embed="rId43">
+                    <a:blip r:embed="rId46">
                       <a:extLst>
                         <a:ext uri="{28A0092B-C50C-407E-A947-70E740481C1C}">
                           <a14:useLocalDpi xmlns:a14="http://schemas.microsoft.com/office/drawing/2010/main" val="0"/>
                         </a:ext>
                         <a:ext uri="{96DAC541-7B7A-43D3-8B79-37D633B846F1}">
-                          <asvg:svgBlip xmlns:asvg="http://schemas.microsoft.com/office/drawing/2016/SVG/main" r:embed="rId44"/>
+                          <asvg:svgBlip xmlns:asvg="http://schemas.microsoft.com/office/drawing/2016/SVG/main" r:embed="rId47"/>
                         </a:ext>
                       </a:extLst>
                     </a:blip>
@@ -11547,12 +11508,12 @@
       <w:pPr>
         <w:pStyle w:val="Titulosgenerales"/>
       </w:pPr>
-      <w:bookmarkStart w:id="17" w:name="_Toc147759704"/>
+      <w:bookmarkStart w:id="18" w:name="_Toc149213314"/>
       <w:r>
         <w:lastRenderedPageBreak/>
         <w:t>Material complementario</w:t>
       </w:r>
-      <w:bookmarkEnd w:id="17"/>
+      <w:bookmarkEnd w:id="18"/>
     </w:p>
     <w:tbl>
       <w:tblPr>
@@ -11709,7 +11670,7 @@
             <w:pPr>
               <w:pStyle w:val="TextoTablas"/>
             </w:pPr>
-            <w:hyperlink r:id="rId45" w:history="1">
+            <w:hyperlink r:id="rId48" w:history="1">
               <w:r>
                 <w:rPr>
                   <w:rStyle w:val="Hipervnculo"/>
@@ -11776,7 +11737,7 @@
             <w:pPr>
               <w:pStyle w:val="TextoTablas"/>
             </w:pPr>
-            <w:hyperlink r:id="rId46" w:history="1">
+            <w:hyperlink r:id="rId49" w:history="1">
               <w:r>
                 <w:rPr>
                   <w:rStyle w:val="Hipervnculo"/>
@@ -11854,7 +11815,7 @@
             <w:pPr>
               <w:pStyle w:val="TextoTablas"/>
             </w:pPr>
-            <w:hyperlink r:id="rId47" w:history="1">
+            <w:hyperlink r:id="rId50" w:history="1">
               <w:r>
                 <w:rPr>
                   <w:rStyle w:val="Hipervnculo"/>
@@ -11901,12 +11862,12 @@
       <w:pPr>
         <w:pStyle w:val="Titulosgenerales"/>
       </w:pPr>
-      <w:bookmarkStart w:id="18" w:name="_Toc147759705"/>
+      <w:bookmarkStart w:id="19" w:name="_Toc149213315"/>
       <w:r>
         <w:lastRenderedPageBreak/>
         <w:t>Glosario</w:t>
       </w:r>
-      <w:bookmarkEnd w:id="18"/>
+      <w:bookmarkEnd w:id="19"/>
     </w:p>
     <w:p>
       <w:pPr>
@@ -12295,21 +12256,47 @@
           <w:bCs/>
           <w:lang w:val="es-419" w:eastAsia="es-CO"/>
         </w:rPr>
+        <w:t>”:</w:t>
+      </w:r>
+      <w:r>
+        <w:rPr>
+          <w:lang w:val="es-419" w:eastAsia="es-CO"/>
+        </w:rPr>
+        <w:t xml:space="preserve"> es una forma de la IA que permite a un sistema aprender de los datos en lugar de aprender mediante la programación explícita. Sin embargo, </w:t>
+      </w:r>
+      <w:r>
+        <w:rPr>
+          <w:lang w:val="es-419" w:eastAsia="es-CO"/>
+        </w:rPr>
+        <w:t>“</w:t>
+      </w:r>
+      <w:r>
+        <w:rPr>
+          <w:rStyle w:val="Extranjerismo"/>
+          <w:lang w:val="es-419" w:eastAsia="es-CO"/>
+        </w:rPr>
+        <w:t xml:space="preserve">machine </w:t>
+      </w:r>
+      <w:proofErr w:type="spellStart"/>
+      <w:r>
+        <w:rPr>
+          <w:rStyle w:val="Extranjerismo"/>
+          <w:lang w:val="es-419" w:eastAsia="es-CO"/>
+        </w:rPr>
+        <w:t>learning</w:t>
+      </w:r>
+      <w:proofErr w:type="spellEnd"/>
+      <w:r>
+        <w:rPr>
+          <w:lang w:val="es-419" w:eastAsia="es-CO"/>
+        </w:rPr>
         <w:t>”</w:t>
       </w:r>
       <w:r>
         <w:rPr>
-          <w:b/>
-          <w:bCs/>
-          <w:lang w:val="es-419" w:eastAsia="es-CO"/>
-        </w:rPr>
-        <w:t>:</w:t>
-      </w:r>
-      <w:r>
-        <w:rPr>
-          <w:lang w:val="es-419" w:eastAsia="es-CO"/>
-        </w:rPr>
-        <w:t xml:space="preserve"> es una forma de la IA que permite a un sistema aprender de los datos en lugar de aprender mediante la programación explícita. Sin embargo, </w:t>
+          <w:lang w:val="es-419" w:eastAsia="es-CO"/>
+        </w:rPr>
+        <w:t xml:space="preserve"> no es un proceso sencillo. Conforme el algoritmo ingiere datos de entrenamiento, es posible producir modelos más precisos basados en datos. Un modelo de </w:t>
       </w:r>
       <w:r>
         <w:rPr>
@@ -12343,7 +12330,7 @@
         <w:rPr>
           <w:lang w:val="es-419" w:eastAsia="es-CO"/>
         </w:rPr>
-        <w:t xml:space="preserve"> no es un proceso sencillo. Conforme el algoritmo ingiere datos de entrenamiento, es posible producir modelos más precisos basados en datos. Un modelo de </w:t>
+        <w:t xml:space="preserve"> es la salida de información que se genera cuando entrena su algoritmo de </w:t>
       </w:r>
       <w:r>
         <w:rPr>
@@ -12377,40 +12364,6 @@
         <w:rPr>
           <w:lang w:val="es-419" w:eastAsia="es-CO"/>
         </w:rPr>
-        <w:t xml:space="preserve"> es la salida de información que se genera cuando entrena su algoritmo de </w:t>
-      </w:r>
-      <w:r>
-        <w:rPr>
-          <w:lang w:val="es-419" w:eastAsia="es-CO"/>
-        </w:rPr>
-        <w:t>“</w:t>
-      </w:r>
-      <w:r>
-        <w:rPr>
-          <w:rStyle w:val="Extranjerismo"/>
-          <w:lang w:val="es-419" w:eastAsia="es-CO"/>
-        </w:rPr>
-        <w:t xml:space="preserve">machine </w:t>
-      </w:r>
-      <w:proofErr w:type="spellStart"/>
-      <w:r>
-        <w:rPr>
-          <w:rStyle w:val="Extranjerismo"/>
-          <w:lang w:val="es-419" w:eastAsia="es-CO"/>
-        </w:rPr>
-        <w:t>learning</w:t>
-      </w:r>
-      <w:proofErr w:type="spellEnd"/>
-      <w:r>
-        <w:rPr>
-          <w:lang w:val="es-419" w:eastAsia="es-CO"/>
-        </w:rPr>
-        <w:t>”</w:t>
-      </w:r>
-      <w:r>
-        <w:rPr>
-          <w:lang w:val="es-419" w:eastAsia="es-CO"/>
-        </w:rPr>
         <w:t xml:space="preserve"> con datos. Después del entrenamiento, al proporcionar un modelo con una entrada, se le dará una salida.</w:t>
       </w:r>
     </w:p>
@@ -12439,12 +12392,12 @@
       <w:pPr>
         <w:pStyle w:val="Titulosgenerales"/>
       </w:pPr>
-      <w:bookmarkStart w:id="19" w:name="_Toc147759706"/>
+      <w:bookmarkStart w:id="20" w:name="_Toc149213316"/>
       <w:r>
         <w:lastRenderedPageBreak/>
         <w:t>Referencias bibliográficas</w:t>
       </w:r>
-      <w:bookmarkEnd w:id="19"/>
+      <w:bookmarkEnd w:id="20"/>
       <w:r>
         <w:t xml:space="preserve"> </w:t>
       </w:r>
@@ -12475,7 +12428,7 @@
         </w:rPr>
         <w:t xml:space="preserve"> </w:t>
       </w:r>
-      <w:hyperlink r:id="rId48" w:history="1">
+      <w:hyperlink r:id="rId51" w:history="1">
         <w:r>
           <w:rPr>
             <w:rStyle w:val="Hipervnculo"/>
@@ -12531,7 +12484,7 @@
         </w:rPr>
         <w:t xml:space="preserve"> </w:t>
       </w:r>
-      <w:hyperlink r:id="rId49" w:history="1">
+      <w:hyperlink r:id="rId52" w:history="1">
         <w:r>
           <w:rPr>
             <w:rStyle w:val="Hipervnculo"/>
@@ -12607,7 +12560,7 @@
         </w:rPr>
         <w:t xml:space="preserve"> </w:t>
       </w:r>
-      <w:hyperlink r:id="rId50" w:history="1">
+      <w:hyperlink r:id="rId53" w:history="1">
         <w:r>
           <w:rPr>
             <w:rStyle w:val="Hipervnculo"/>
@@ -12724,7 +12677,7 @@
         </w:rPr>
         <w:t xml:space="preserve"> </w:t>
       </w:r>
-      <w:hyperlink r:id="rId51" w:history="1">
+      <w:hyperlink r:id="rId54" w:history="1">
         <w:r>
           <w:rPr>
             <w:rStyle w:val="Hipervnculo"/>
@@ -12772,7 +12725,7 @@
         </w:rPr>
         <w:t xml:space="preserve"> </w:t>
       </w:r>
-      <w:hyperlink r:id="rId52" w:history="1">
+      <w:hyperlink r:id="rId55" w:history="1">
         <w:r>
           <w:rPr>
             <w:rStyle w:val="Hipervnculo"/>
@@ -12870,7 +12823,7 @@
         </w:rPr>
         <w:t xml:space="preserve"> </w:t>
       </w:r>
-      <w:hyperlink r:id="rId53" w:history="1">
+      <w:hyperlink r:id="rId56" w:history="1">
         <w:r>
           <w:rPr>
             <w:rStyle w:val="Hipervnculo"/>
@@ -12918,7 +12871,7 @@
         </w:rPr>
         <w:t xml:space="preserve"> </w:t>
       </w:r>
-      <w:hyperlink r:id="rId54" w:history="1">
+      <w:hyperlink r:id="rId57" w:anchor="more-on-lists" w:history="1">
         <w:r>
           <w:rPr>
             <w:rStyle w:val="Hipervnculo"/>
@@ -12966,7 +12919,7 @@
         </w:rPr>
         <w:t xml:space="preserve"> </w:t>
       </w:r>
-      <w:hyperlink r:id="rId55" w:history="1">
+      <w:hyperlink r:id="rId58" w:history="1">
         <w:r>
           <w:rPr>
             <w:rStyle w:val="Hipervnculo"/>
@@ -13009,7 +12962,7 @@
         </w:rPr>
         <w:t xml:space="preserve"> </w:t>
       </w:r>
-      <w:hyperlink r:id="rId56" w:history="1">
+      <w:hyperlink r:id="rId59" w:history="1">
         <w:r>
           <w:rPr>
             <w:rStyle w:val="Hipervnculo"/>
@@ -13065,7 +13018,7 @@
         </w:rPr>
         <w:t xml:space="preserve"> </w:t>
       </w:r>
-      <w:hyperlink r:id="rId57" w:history="1">
+      <w:hyperlink r:id="rId60" w:history="1">
         <w:r>
           <w:rPr>
             <w:rStyle w:val="Hipervnculo"/>
@@ -13099,12 +13052,12 @@
       <w:pPr>
         <w:pStyle w:val="Titulosgenerales"/>
       </w:pPr>
-      <w:bookmarkStart w:id="20" w:name="_Toc147759707"/>
+      <w:bookmarkStart w:id="21" w:name="_Toc149213317"/>
       <w:r>
         <w:lastRenderedPageBreak/>
         <w:t>Créditos</w:t>
       </w:r>
-      <w:bookmarkEnd w:id="20"/>
+      <w:bookmarkEnd w:id="21"/>
     </w:p>
     <w:tbl>
       <w:tblPr>
@@ -13606,7 +13559,7 @@
               <w:pStyle w:val="TextoTablas"/>
             </w:pPr>
             <w:r>
-              <w:t>Nombre</w:t>
+              <w:t>Carmen Alicia Martínez Torres</w:t>
             </w:r>
           </w:p>
         </w:tc>
@@ -13619,7 +13572,13 @@
               <w:pStyle w:val="TextoTablas"/>
             </w:pPr>
             <w:r>
-              <w:t>Animador y Producción audiovisual</w:t>
+              <w:t xml:space="preserve">Animador y Producción </w:t>
+            </w:r>
+            <w:r>
+              <w:t>A</w:t>
+            </w:r>
+            <w:r>
+              <w:t>udiovisual</w:t>
             </w:r>
           </w:p>
         </w:tc>
@@ -13837,8 +13796,8 @@
       </w:pPr>
     </w:p>
     <w:sectPr>
-      <w:headerReference w:type="default" r:id="rId58"/>
-      <w:footerReference w:type="default" r:id="rId59"/>
+      <w:headerReference w:type="default" r:id="rId61"/>
+      <w:footerReference w:type="default" r:id="rId62"/>
       <w:pgSz w:w="12240" w:h="15840"/>
       <w:pgMar w:top="1701" w:right="1134" w:bottom="1134" w:left="1134" w:header="709" w:footer="737" w:gutter="0"/>
       <w:pgNumType w:start="1"/>
@@ -18035,6 +17994,7 @@
   <w:style w:type="character" w:default="1" w:styleId="Fuentedeprrafopredeter">
     <w:name w:val="Default Paragraph Font"/>
     <w:uiPriority w:val="1"/>
+    <w:semiHidden/>
     <w:unhideWhenUsed/>
   </w:style>
   <w:style w:type="table" w:default="1" w:styleId="Tablanormal">
@@ -19067,10 +19027,6 @@
 </file>
 
 <file path=customXml/item1.xml><?xml version="1.0" encoding="utf-8"?>
-<b:Sources xmlns:b="http://schemas.openxmlformats.org/officeDocument/2006/bibliography" xmlns="http://schemas.openxmlformats.org/officeDocument/2006/bibliography" SelectedStyle="\APASixthEditionOfficeOnline.xsl" StyleName="APA" Version="6"/>
-</file>
-
-<file path=customXml/item2.xml><?xml version="1.0" encoding="utf-8"?>
 <ct:contentTypeSchema xmlns:ct="http://schemas.microsoft.com/office/2006/metadata/contentType" xmlns:ma="http://schemas.microsoft.com/office/2006/metadata/properties/metaAttributes" ct:_="" ma:_="" ma:contentTypeName="Documento" ma:contentTypeID="0x01010049282E1EDBE9234EA9E6D38F720E265F" ma:contentTypeVersion="14" ma:contentTypeDescription="Crear nuevo documento." ma:contentTypeScope="" ma:versionID="226e008afbc53e049b8fcacc066a2c59">
   <xsd:schema xmlns:xsd="http://www.w3.org/2001/XMLSchema" xmlns:xs="http://www.w3.org/2001/XMLSchema" xmlns:p="http://schemas.microsoft.com/office/2006/metadata/properties" xmlns:ns2="cb45339b-ced9-4d0d-8f64-77573914d53b" xmlns:ns3="43a3ca16-9c26-4813-b83f-4aec9927b43f" targetNamespace="http://schemas.microsoft.com/office/2006/metadata/properties" ma:root="true" ma:fieldsID="2d89a5d71e5bc1804c98e13db158ff25" ns2:_="" ns3:_="">
     <xsd:import namespace="cb45339b-ced9-4d0d-8f64-77573914d53b"/>
@@ -19299,16 +19255,11 @@
 </ct:contentTypeSchema>
 </file>
 
-<file path=customXml/item3.xml><?xml version="1.0" encoding="utf-8"?>
-<?mso-contentType ?>
-<FormTemplates xmlns="http://schemas.microsoft.com/sharepoint/v3/contenttype/forms">
-  <Display>DocumentLibraryForm</Display>
-  <Edit>DocumentLibraryForm</Edit>
-  <New>DocumentLibraryForm</New>
-</FormTemplates>
+<file path=customXml/item2.xml><?xml version="1.0" encoding="utf-8"?>
+<b:Sources xmlns:b="http://schemas.openxmlformats.org/officeDocument/2006/bibliography" xmlns="http://schemas.openxmlformats.org/officeDocument/2006/bibliography" SelectedStyle="\APASixthEditionOfficeOnline.xsl" StyleName="APA" Version="6"/>
 </file>
 
-<file path=customXml/item4.xml><?xml version="1.0" encoding="utf-8"?>
+<file path=customXml/item3.xml><?xml version="1.0" encoding="utf-8"?>
 <p:properties xmlns:p="http://schemas.microsoft.com/office/2006/metadata/properties" xmlns:xsi="http://www.w3.org/2001/XMLSchema-instance" xmlns:pc="http://schemas.microsoft.com/office/infopath/2007/PartnerControls">
   <documentManagement>
     <TaxCatchAll xmlns="cb45339b-ced9-4d0d-8f64-77573914d53b" xsi:nil="true"/>
@@ -19319,7 +19270,35 @@
 </p:properties>
 </file>
 
+<file path=customXml/item4.xml><?xml version="1.0" encoding="utf-8"?>
+<?mso-contentType ?>
+<FormTemplates xmlns="http://schemas.microsoft.com/sharepoint/v3/contenttype/forms">
+  <Display>DocumentLibraryForm</Display>
+  <Edit>DocumentLibraryForm</Edit>
+  <New>DocumentLibraryForm</New>
+</FormTemplates>
+</file>
+
 <file path=customXml/itemProps1.xml><?xml version="1.0" encoding="utf-8"?>
+<ds:datastoreItem xmlns:ds="http://schemas.openxmlformats.org/officeDocument/2006/customXml" ds:itemID="{8B03E49D-C44B-439D-8158-251628470AC4}">
+  <ds:schemaRefs>
+    <ds:schemaRef ds:uri="http://schemas.microsoft.com/office/2006/metadata/contentType"/>
+    <ds:schemaRef ds:uri="http://schemas.microsoft.com/office/2006/metadata/properties/metaAttributes"/>
+    <ds:schemaRef ds:uri="http://www.w3.org/2001/XMLSchema"/>
+    <ds:schemaRef ds:uri="http://schemas.microsoft.com/office/2006/metadata/properties"/>
+    <ds:schemaRef ds:uri="cb45339b-ced9-4d0d-8f64-77573914d53b"/>
+    <ds:schemaRef ds:uri="43a3ca16-9c26-4813-b83f-4aec9927b43f"/>
+    <ds:schemaRef ds:uri="http://schemas.microsoft.com/office/2006/documentManagement/types"/>
+    <ds:schemaRef ds:uri="http://schemas.microsoft.com/office/infopath/2007/PartnerControls"/>
+    <ds:schemaRef ds:uri="http://schemas.openxmlformats.org/package/2006/metadata/core-properties"/>
+    <ds:schemaRef ds:uri="http://purl.org/dc/elements/1.1/"/>
+    <ds:schemaRef ds:uri="http://purl.org/dc/terms/"/>
+    <ds:schemaRef ds:uri="http://schemas.microsoft.com/internal/obd"/>
+  </ds:schemaRefs>
+</ds:datastoreItem>
+</file>
+
+<file path=customXml/itemProps2.xml><?xml version="1.0" encoding="utf-8"?>
 <ds:datastoreItem xmlns:ds="http://schemas.openxmlformats.org/officeDocument/2006/customXml" ds:itemID="{E8AB44A3-7C62-4BD2-82ED-8ABC209970FA}">
   <ds:schemaRefs>
     <ds:schemaRef ds:uri="http://schemas.openxmlformats.org/officeDocument/2006/bibliography"/>
@@ -19327,14 +19306,21 @@
 </ds:datastoreItem>
 </file>
 
-<file path=customXml/itemProps2.xml><?xml version="1.0" encoding="utf-8"?>
-<ds:datastoreItem xmlns:ds="http://schemas.openxmlformats.org/officeDocument/2006/customXml" ds:itemID="{8B03E49D-C44B-439D-8158-251628470AC4}"/>
-</file>
-
 <file path=customXml/itemProps3.xml><?xml version="1.0" encoding="utf-8"?>
-<ds:datastoreItem xmlns:ds="http://schemas.openxmlformats.org/officeDocument/2006/customXml" ds:itemID="{73A03585-4A17-433E-BCDA-AECAA88014E1}"/>
+<ds:datastoreItem xmlns:ds="http://schemas.openxmlformats.org/officeDocument/2006/customXml" ds:itemID="{B11BACC1-9FE7-4493-9ED2-3F33858F8B48}">
+  <ds:schemaRefs>
+    <ds:schemaRef ds:uri="http://schemas.microsoft.com/office/2006/metadata/properties"/>
+    <ds:schemaRef ds:uri="http://schemas.microsoft.com/office/infopath/2007/PartnerControls"/>
+    <ds:schemaRef ds:uri="cb45339b-ced9-4d0d-8f64-77573914d53b"/>
+    <ds:schemaRef ds:uri="43a3ca16-9c26-4813-b83f-4aec9927b43f"/>
+  </ds:schemaRefs>
+</ds:datastoreItem>
 </file>
 
 <file path=customXml/itemProps4.xml><?xml version="1.0" encoding="utf-8"?>
-<ds:datastoreItem xmlns:ds="http://schemas.openxmlformats.org/officeDocument/2006/customXml" ds:itemID="{B11BACC1-9FE7-4493-9ED2-3F33858F8B48}"/>
+<ds:datastoreItem xmlns:ds="http://schemas.openxmlformats.org/officeDocument/2006/customXml" ds:itemID="{73A03585-4A17-433E-BCDA-AECAA88014E1}">
+  <ds:schemaRefs>
+    <ds:schemaRef ds:uri="http://schemas.microsoft.com/sharepoint/v3/contenttype/forms"/>
+  </ds:schemaRefs>
+</ds:datastoreItem>
 </file>
</xml_diff>